<commit_message>
display part done. tested. Could not test master read display part in communication done state.
</commit_message>
<xml_diff>
--- a/lcd_display_data.docx
+++ b/lcd_display_data.docx
@@ -22,10 +22,7 @@
       </w:r>
       <w:proofErr w:type="gramStart"/>
       <w:r>
-        <w:t>R</w:t>
-      </w:r>
-      <w:r>
-        <w:t xml:space="preserve">  M</w:t>
+        <w:t>R  M</w:t>
       </w:r>
       <w:proofErr w:type="gramEnd"/>
       <w:r>
@@ -39,6 +36,72 @@
       </w:r>
     </w:p>
     <w:p/>
+    <w:p>
+      <w:r>
+        <w:t>Addr-0 Val-</w:t>
+      </w:r>
+      <w:proofErr w:type="gramStart"/>
+      <w:r>
+        <w:t>0000</w:t>
+      </w:r>
+      <w:r>
+        <w:t xml:space="preserve"> ;</w:t>
+      </w:r>
+      <w:proofErr w:type="gramEnd"/>
+    </w:p>
+    <w:p/>
+    <w:p>
+      <w:r>
+        <w:t xml:space="preserve">Start </w:t>
+      </w:r>
+      <w:proofErr w:type="spellStart"/>
+      <w:r>
+        <w:t>addr</w:t>
+      </w:r>
+      <w:proofErr w:type="spellEnd"/>
+      <w:r>
+        <w:t xml:space="preserve">: </w:t>
+      </w:r>
+      <w:proofErr w:type="gramStart"/>
+      <w:r>
+        <w:t>000;</w:t>
+      </w:r>
+      <w:proofErr w:type="gramEnd"/>
+    </w:p>
+    <w:p/>
+    <w:p>
+      <w:r>
+        <w:t xml:space="preserve">Count: 0000   </w:t>
+      </w:r>
+      <w:proofErr w:type="gramStart"/>
+      <w:r>
+        <w:t xml:space="preserve">  ;</w:t>
+      </w:r>
+      <w:proofErr w:type="gramEnd"/>
+    </w:p>
+    <w:p/>
+    <w:p>
+      <w:r>
+        <w:t>M1</w:t>
+      </w:r>
+      <w:r>
+        <w:t>-</w:t>
+      </w:r>
+      <w:r>
+        <w:t>0000 M2</w:t>
+      </w:r>
+      <w:r>
+        <w:t>-</w:t>
+      </w:r>
+      <w:proofErr w:type="gramStart"/>
+      <w:r>
+        <w:t>0000</w:t>
+      </w:r>
+      <w:r>
+        <w:t xml:space="preserve"> ;</w:t>
+      </w:r>
+      <w:proofErr w:type="gramEnd"/>
+    </w:p>
     <w:sectPr>
       <w:pgSz w:w="12240" w:h="15840"/>
       <w:pgMar w:top="1440" w:right="1440" w:bottom="1440" w:left="1440" w:header="720" w:footer="720" w:gutter="0"/>

</xml_diff>